<commit_message>
updated login and subscription v(1.5.0) published
</commit_message>
<xml_diff>
--- a/微信小程序·云开发备忘录.docx
+++ b/微信小程序·云开发备忘录.docx
@@ -93,7 +93,13 @@
         <w:rPr>
           <w:rFonts w:ascii="宋体" w:eastAsia="宋体" w:hAnsi="宋体"/>
         </w:rPr>
-        <w:t>12</w:t>
+        <w:t>1</w:t>
+      </w:r>
+      <w:r>
+        <w:rPr>
+          <w:rFonts w:ascii="宋体" w:eastAsia="宋体" w:hAnsi="宋体"/>
+        </w:rPr>
+        <w:t>4</w:t>
       </w:r>
       <w:r>
         <w:rPr>

</xml_diff>

<commit_message>
subscription user experience optimized v(1.5.9)
</commit_message>
<xml_diff>
--- a/微信小程序·云开发备忘录.docx
+++ b/微信小程序·云开发备忘录.docx
@@ -6422,6 +6422,39 @@
     </w:p>
     <w:p>
       <w:pPr>
+        <w:pStyle w:val="NormalWeb"/>
+        <w:numPr>
+          <w:ilvl w:val="0"/>
+          <w:numId w:val="10"/>
+        </w:numPr>
+        <w:shd w:val="clear" w:color="auto" w:fill="FFFFFF"/>
+        <w:spacing w:before="0" w:beforeAutospacing="0" w:after="360" w:afterAutospacing="0"/>
+        <w:rPr>
+          <w:rFonts w:ascii="宋体" w:eastAsia="宋体" w:hAnsi="宋体" w:hint="eastAsia"/>
+          <w:sz w:val="22"/>
+          <w:szCs w:val="22"/>
+        </w:rPr>
+      </w:pPr>
+      <w:r>
+        <w:rPr>
+          <w:rFonts w:ascii="宋体" w:eastAsia="宋体" w:hAnsi="宋体" w:hint="eastAsia"/>
+          <w:sz w:val="22"/>
+          <w:szCs w:val="22"/>
+        </w:rPr>
+        <w:lastRenderedPageBreak/>
+        <w:t>长期订阅消息需要得到用户授权。</w:t>
+      </w:r>
+      <w:r>
+        <w:rPr>
+          <w:rFonts w:ascii="宋体" w:eastAsia="宋体" w:hAnsi="宋体" w:hint="eastAsia"/>
+          <w:sz w:val="22"/>
+          <w:szCs w:val="22"/>
+        </w:rPr>
+        <w:t>授权必须通过用户点击操作发起。</w:t>
+      </w:r>
+    </w:p>
+    <w:p>
+      <w:pPr>
         <w:pStyle w:val="ListParagraph"/>
         <w:jc w:val="center"/>
         <w:rPr>
@@ -6436,7 +6469,6 @@
           <w:b/>
           <w:bCs/>
         </w:rPr>
-        <w:lastRenderedPageBreak/>
         <w:t>结语</w:t>
       </w:r>
     </w:p>

</xml_diff>

<commit_message>
user login experience optimized v(1.5.10)
</commit_message>
<xml_diff>
--- a/微信小程序·云开发备忘录.docx
+++ b/微信小程序·云开发备忘录.docx
@@ -99,7 +99,7 @@
         <w:rPr>
           <w:rFonts w:ascii="宋体" w:eastAsia="宋体" w:hAnsi="宋体"/>
         </w:rPr>
-        <w:t>4</w:t>
+        <w:t>6</w:t>
       </w:r>
       <w:r>
         <w:rPr>
@@ -6430,7 +6430,7 @@
         <w:shd w:val="clear" w:color="auto" w:fill="FFFFFF"/>
         <w:spacing w:before="0" w:beforeAutospacing="0" w:after="360" w:afterAutospacing="0"/>
         <w:rPr>
-          <w:rFonts w:ascii="宋体" w:eastAsia="宋体" w:hAnsi="宋体" w:hint="eastAsia"/>
+          <w:rFonts w:ascii="宋体" w:eastAsia="宋体" w:hAnsi="宋体"/>
           <w:sz w:val="22"/>
           <w:szCs w:val="22"/>
         </w:rPr>

</xml_diff>

<commit_message>
all wx.showLoading masked v(1.5.12)
</commit_message>
<xml_diff>
--- a/微信小程序·云开发备忘录.docx
+++ b/微信小程序·云开发备忘录.docx
@@ -99,7 +99,7 @@
         <w:rPr>
           <w:rFonts w:ascii="宋体" w:eastAsia="宋体" w:hAnsi="宋体"/>
         </w:rPr>
-        <w:t>6</w:t>
+        <w:t>9</w:t>
       </w:r>
       <w:r>
         <w:rPr>
@@ -179,7 +179,14 @@
         <w:rPr>
           <w:rFonts w:ascii="宋体" w:eastAsia="宋体" w:hAnsi="宋体" w:hint="eastAsia"/>
         </w:rPr>
-        <w:t>从PLC采集数据，通过MQTT</w:t>
+        <w:t>从PLC采集数据，通过</w:t>
+      </w:r>
+      <w:proofErr w:type="gramStart"/>
+      <w:r>
+        <w:rPr>
+          <w:rFonts w:ascii="宋体" w:eastAsia="宋体" w:hAnsi="宋体" w:hint="eastAsia"/>
+        </w:rPr>
+        <w:t>MQTT</w:t>
       </w:r>
       <w:r>
         <w:rPr>
@@ -187,6 +194,7 @@
         </w:rPr>
         <w:t>(</w:t>
       </w:r>
+      <w:proofErr w:type="gramEnd"/>
       <w:r>
         <w:rPr>
           <w:rFonts w:ascii="宋体" w:eastAsia="宋体" w:hAnsi="宋体"/>
@@ -2801,6 +2809,7 @@
                 </w:rPr>
                 <w:t>使用量</w:t>
               </w:r>
+              <w:proofErr w:type="spellStart"/>
               <w:r>
                 <w:rPr>
                   <w:rFonts w:ascii="宋体" w:eastAsia="宋体" w:hAnsi="宋体" w:cs="Calibri"/>
@@ -2808,6 +2817,7 @@
                 </w:rPr>
                 <w:t>GBsnote</w:t>
               </w:r>
+              <w:proofErr w:type="spellEnd"/>
             </w:hyperlink>
           </w:p>
         </w:tc>
@@ -5151,6 +5161,7 @@
         </w:rPr>
         <w:t>需要</w:t>
       </w:r>
+      <w:proofErr w:type="spellStart"/>
       <w:r>
         <w:rPr>
           <w:rFonts w:ascii="宋体" w:eastAsia="宋体" w:hAnsi="宋体" w:hint="eastAsia"/>
@@ -5169,6 +5180,7 @@
         </w:rPr>
         <w:t>n</w:t>
       </w:r>
+      <w:proofErr w:type="spellEnd"/>
       <w:r>
         <w:rPr>
           <w:rFonts w:ascii="宋体" w:eastAsia="宋体" w:hAnsi="宋体" w:hint="eastAsia"/>
@@ -5181,6 +5193,7 @@
         </w:rPr>
         <w:t>的</w:t>
       </w:r>
+      <w:proofErr w:type="spellStart"/>
       <w:r>
         <w:rPr>
           <w:rFonts w:ascii="宋体" w:eastAsia="宋体" w:hAnsi="宋体" w:hint="eastAsia"/>
@@ -5191,7 +5204,14 @@
         <w:rPr>
           <w:rFonts w:ascii="宋体" w:eastAsia="宋体" w:hAnsi="宋体" w:hint="eastAsia"/>
         </w:rPr>
-        <w:t>token两小时</w:t>
+        <w:t>token</w:t>
+      </w:r>
+      <w:proofErr w:type="spellEnd"/>
+      <w:r>
+        <w:rPr>
+          <w:rFonts w:ascii="宋体" w:eastAsia="宋体" w:hAnsi="宋体" w:hint="eastAsia"/>
+        </w:rPr>
+        <w:t>两小时</w:t>
       </w:r>
       <w:r>
         <w:rPr>
@@ -5215,7 +5235,14 @@
         <w:rPr>
           <w:rFonts w:ascii="宋体" w:eastAsia="宋体" w:hAnsi="宋体" w:hint="eastAsia"/>
         </w:rPr>
-        <w:t>，过渡期5分钟，期间新旧access</w:t>
+        <w:t>，过渡期5分钟，期间新旧</w:t>
+      </w:r>
+      <w:proofErr w:type="spellStart"/>
+      <w:r>
+        <w:rPr>
+          <w:rFonts w:ascii="宋体" w:eastAsia="宋体" w:hAnsi="宋体" w:hint="eastAsia"/>
+        </w:rPr>
+        <w:t>access</w:t>
       </w:r>
       <w:r>
         <w:rPr>
@@ -5223,6 +5250,7 @@
         </w:rPr>
         <w:t>_token</w:t>
       </w:r>
+      <w:proofErr w:type="spellEnd"/>
       <w:r>
         <w:rPr>
           <w:rFonts w:ascii="宋体" w:eastAsia="宋体" w:hAnsi="宋体" w:hint="eastAsia"/>
@@ -5257,7 +5285,28 @@
         <w:rPr>
           <w:rFonts w:ascii="宋体" w:eastAsia="宋体" w:hAnsi="宋体" w:hint="eastAsia"/>
         </w:rPr>
-        <w:t>Devices同时运行多个程序需要通过databus实时更新最新的access</w:t>
+        <w:t>Devices同时运行多个程序需要通过</w:t>
+      </w:r>
+      <w:proofErr w:type="spellStart"/>
+      <w:r>
+        <w:rPr>
+          <w:rFonts w:ascii="宋体" w:eastAsia="宋体" w:hAnsi="宋体" w:hint="eastAsia"/>
+        </w:rPr>
+        <w:t>databus</w:t>
+      </w:r>
+      <w:proofErr w:type="spellEnd"/>
+      <w:r>
+        <w:rPr>
+          <w:rFonts w:ascii="宋体" w:eastAsia="宋体" w:hAnsi="宋体" w:hint="eastAsia"/>
+        </w:rPr>
+        <w:t>实时更新最新的</w:t>
+      </w:r>
+      <w:proofErr w:type="spellStart"/>
+      <w:r>
+        <w:rPr>
+          <w:rFonts w:ascii="宋体" w:eastAsia="宋体" w:hAnsi="宋体" w:hint="eastAsia"/>
+        </w:rPr>
+        <w:t>access</w:t>
       </w:r>
       <w:r>
         <w:rPr>
@@ -5265,11 +5314,19 @@
         </w:rPr>
         <w:t>_token</w:t>
       </w:r>
-      <w:r>
-        <w:rPr>
-          <w:rFonts w:ascii="宋体" w:eastAsia="宋体" w:hAnsi="宋体" w:hint="eastAsia"/>
-        </w:rPr>
-        <w:t>。当一个新程序请求access</w:t>
+      <w:proofErr w:type="spellEnd"/>
+      <w:r>
+        <w:rPr>
+          <w:rFonts w:ascii="宋体" w:eastAsia="宋体" w:hAnsi="宋体" w:hint="eastAsia"/>
+        </w:rPr>
+        <w:t>。当一个新程序请求</w:t>
+      </w:r>
+      <w:proofErr w:type="spellStart"/>
+      <w:r>
+        <w:rPr>
+          <w:rFonts w:ascii="宋体" w:eastAsia="宋体" w:hAnsi="宋体" w:hint="eastAsia"/>
+        </w:rPr>
+        <w:t>access</w:t>
       </w:r>
       <w:r>
         <w:rPr>
@@ -5277,11 +5334,19 @@
         </w:rPr>
         <w:t>_token</w:t>
       </w:r>
-      <w:r>
-        <w:rPr>
-          <w:rFonts w:ascii="宋体" w:eastAsia="宋体" w:hAnsi="宋体" w:hint="eastAsia"/>
-        </w:rPr>
-        <w:t>时，新生成的access_</w:t>
+      <w:proofErr w:type="spellEnd"/>
+      <w:r>
+        <w:rPr>
+          <w:rFonts w:ascii="宋体" w:eastAsia="宋体" w:hAnsi="宋体" w:hint="eastAsia"/>
+        </w:rPr>
+        <w:t>时，新生成的</w:t>
+      </w:r>
+      <w:proofErr w:type="spellStart"/>
+      <w:r>
+        <w:rPr>
+          <w:rFonts w:ascii="宋体" w:eastAsia="宋体" w:hAnsi="宋体" w:hint="eastAsia"/>
+        </w:rPr>
+        <w:t>access_</w:t>
       </w:r>
       <w:r>
         <w:rPr>
@@ -5289,11 +5354,19 @@
         </w:rPr>
         <w:t>token</w:t>
       </w:r>
-      <w:r>
-        <w:rPr>
-          <w:rFonts w:ascii="宋体" w:eastAsia="宋体" w:hAnsi="宋体" w:hint="eastAsia"/>
-        </w:rPr>
-        <w:t>会覆盖之前已经在其他运行程序使用的acce</w:t>
+      <w:proofErr w:type="spellEnd"/>
+      <w:r>
+        <w:rPr>
+          <w:rFonts w:ascii="宋体" w:eastAsia="宋体" w:hAnsi="宋体" w:hint="eastAsia"/>
+        </w:rPr>
+        <w:t>会覆盖之前已经在其他运行程序使用的</w:t>
+      </w:r>
+      <w:proofErr w:type="spellStart"/>
+      <w:r>
+        <w:rPr>
+          <w:rFonts w:ascii="宋体" w:eastAsia="宋体" w:hAnsi="宋体" w:hint="eastAsia"/>
+        </w:rPr>
+        <w:t>acce</w:t>
       </w:r>
       <w:r>
         <w:rPr>
@@ -5301,6 +5374,7 @@
         </w:rPr>
         <w:t>ss_token</w:t>
       </w:r>
+      <w:proofErr w:type="spellEnd"/>
       <w:r>
         <w:rPr>
           <w:rFonts w:ascii="宋体" w:eastAsia="宋体" w:hAnsi="宋体" w:hint="eastAsia"/>
@@ -5395,7 +5469,35 @@
         <w:rPr>
           <w:rFonts w:ascii="宋体" w:eastAsia="宋体" w:hAnsi="宋体" w:hint="eastAsia"/>
         </w:rPr>
-        <w:t>请求。使用databaseCollectionAdd新建一个集合；使用databaseAdd插入一条或多条数据。</w:t>
+        <w:t>请求。使用</w:t>
+      </w:r>
+      <w:proofErr w:type="spellStart"/>
+      <w:r>
+        <w:rPr>
+          <w:rFonts w:ascii="宋体" w:eastAsia="宋体" w:hAnsi="宋体" w:hint="eastAsia"/>
+        </w:rPr>
+        <w:t>databaseCollectionAdd</w:t>
+      </w:r>
+      <w:proofErr w:type="spellEnd"/>
+      <w:r>
+        <w:rPr>
+          <w:rFonts w:ascii="宋体" w:eastAsia="宋体" w:hAnsi="宋体" w:hint="eastAsia"/>
+        </w:rPr>
+        <w:t>新建一个集合；使用</w:t>
+      </w:r>
+      <w:proofErr w:type="spellStart"/>
+      <w:r>
+        <w:rPr>
+          <w:rFonts w:ascii="宋体" w:eastAsia="宋体" w:hAnsi="宋体" w:hint="eastAsia"/>
+        </w:rPr>
+        <w:t>databaseAdd</w:t>
+      </w:r>
+      <w:proofErr w:type="spellEnd"/>
+      <w:r>
+        <w:rPr>
+          <w:rFonts w:ascii="宋体" w:eastAsia="宋体" w:hAnsi="宋体" w:hint="eastAsia"/>
+        </w:rPr>
+        <w:t>插入一条或多条数据。</w:t>
       </w:r>
     </w:p>
     <w:p>
@@ -5433,7 +5535,14 @@
         <w:rPr>
           <w:rFonts w:ascii="宋体" w:eastAsia="宋体" w:hAnsi="宋体" w:hint="eastAsia"/>
         </w:rPr>
-        <w:t>前端需要注意全局变量需要通过set</w:t>
+        <w:t>前端需要注意全局变量需要通过</w:t>
+      </w:r>
+      <w:proofErr w:type="spellStart"/>
+      <w:r>
+        <w:rPr>
+          <w:rFonts w:ascii="宋体" w:eastAsia="宋体" w:hAnsi="宋体" w:hint="eastAsia"/>
+        </w:rPr>
+        <w:t>set</w:t>
       </w:r>
       <w:r>
         <w:rPr>
@@ -5441,11 +5550,26 @@
         </w:rPr>
         <w:t>Data</w:t>
       </w:r>
-      <w:r>
-        <w:rPr>
-          <w:rFonts w:ascii="宋体" w:eastAsia="宋体" w:hAnsi="宋体" w:hint="eastAsia"/>
-        </w:rPr>
-        <w:t>函数来改变，且setData函数只能改变全局变量，无法独立改变变量中的一个单独对象。</w:t>
+      <w:proofErr w:type="spellEnd"/>
+      <w:r>
+        <w:rPr>
+          <w:rFonts w:ascii="宋体" w:eastAsia="宋体" w:hAnsi="宋体" w:hint="eastAsia"/>
+        </w:rPr>
+        <w:t>函数来改变，且</w:t>
+      </w:r>
+      <w:proofErr w:type="spellStart"/>
+      <w:r>
+        <w:rPr>
+          <w:rFonts w:ascii="宋体" w:eastAsia="宋体" w:hAnsi="宋体" w:hint="eastAsia"/>
+        </w:rPr>
+        <w:t>setData</w:t>
+      </w:r>
+      <w:proofErr w:type="spellEnd"/>
+      <w:r>
+        <w:rPr>
+          <w:rFonts w:ascii="宋体" w:eastAsia="宋体" w:hAnsi="宋体" w:hint="eastAsia"/>
+        </w:rPr>
+        <w:t>函数只能改变全局变量，无法独立改变变量中的一个单独对象。</w:t>
       </w:r>
     </w:p>
     <w:p>
@@ -5487,7 +5611,14 @@
         <w:rPr>
           <w:rFonts w:ascii="宋体" w:eastAsia="宋体" w:hAnsi="宋体" w:hint="eastAsia"/>
         </w:rPr>
-        <w:t>可以通过wx.</w:t>
+        <w:t>可以通过</w:t>
+      </w:r>
+      <w:proofErr w:type="spellStart"/>
+      <w:r>
+        <w:rPr>
+          <w:rFonts w:ascii="宋体" w:eastAsia="宋体" w:hAnsi="宋体" w:hint="eastAsia"/>
+        </w:rPr>
+        <w:t>wx.</w:t>
       </w:r>
       <w:r>
         <w:rPr>
@@ -5495,11 +5626,19 @@
         </w:rPr>
         <w:t>showLoading</w:t>
       </w:r>
-      <w:r>
-        <w:rPr>
-          <w:rFonts w:ascii="宋体" w:eastAsia="宋体" w:hAnsi="宋体" w:hint="eastAsia"/>
-        </w:rPr>
-        <w:t>和wx</w:t>
+      <w:proofErr w:type="spellEnd"/>
+      <w:r>
+        <w:rPr>
+          <w:rFonts w:ascii="宋体" w:eastAsia="宋体" w:hAnsi="宋体" w:hint="eastAsia"/>
+        </w:rPr>
+        <w:t>和</w:t>
+      </w:r>
+      <w:proofErr w:type="spellStart"/>
+      <w:r>
+        <w:rPr>
+          <w:rFonts w:ascii="宋体" w:eastAsia="宋体" w:hAnsi="宋体" w:hint="eastAsia"/>
+        </w:rPr>
+        <w:t>wx</w:t>
       </w:r>
       <w:r>
         <w:rPr>
@@ -5507,6 +5646,7 @@
         </w:rPr>
         <w:t>.hideLoading</w:t>
       </w:r>
+      <w:proofErr w:type="spellEnd"/>
       <w:r>
         <w:rPr>
           <w:rFonts w:ascii="宋体" w:eastAsia="宋体" w:hAnsi="宋体" w:hint="eastAsia"/>
@@ -5556,6 +5696,7 @@
           <w:bCs/>
         </w:rPr>
       </w:pPr>
+      <w:proofErr w:type="spellStart"/>
       <w:r>
         <w:rPr>
           <w:rFonts w:ascii="宋体" w:eastAsia="宋体" w:hAnsi="宋体" w:hint="eastAsia"/>
@@ -5572,6 +5713,7 @@
         </w:rPr>
         <w:t>Charts</w:t>
       </w:r>
+      <w:proofErr w:type="spellEnd"/>
     </w:p>
     <w:p>
       <w:pPr>
@@ -5584,6 +5726,7 @@
           <w:rFonts w:ascii="宋体" w:eastAsia="宋体" w:hAnsi="宋体"/>
         </w:rPr>
       </w:pPr>
+      <w:proofErr w:type="spellStart"/>
       <w:r>
         <w:rPr>
           <w:rFonts w:ascii="宋体" w:eastAsia="宋体" w:hAnsi="宋体"/>
@@ -5602,6 +5745,7 @@
         </w:rPr>
         <w:t>s</w:t>
       </w:r>
+      <w:proofErr w:type="spellEnd"/>
       <w:r>
         <w:rPr>
           <w:rFonts w:ascii="宋体" w:eastAsia="宋体" w:hAnsi="宋体" w:hint="eastAsia"/>
@@ -6293,11 +6437,19 @@
           <w:rFonts w:ascii="宋体" w:eastAsia="宋体" w:hAnsi="宋体"/>
         </w:rPr>
       </w:pPr>
-      <w:r>
-        <w:rPr>
-          <w:rFonts w:ascii="宋体" w:eastAsia="宋体" w:hAnsi="宋体" w:hint="eastAsia"/>
-        </w:rPr>
-        <w:t>ECharts没有甘特图的library，但是网络上有大量自行调制甘特图的方式。</w:t>
+      <w:proofErr w:type="spellStart"/>
+      <w:r>
+        <w:rPr>
+          <w:rFonts w:ascii="宋体" w:eastAsia="宋体" w:hAnsi="宋体" w:hint="eastAsia"/>
+        </w:rPr>
+        <w:t>ECharts</w:t>
+      </w:r>
+      <w:proofErr w:type="spellEnd"/>
+      <w:r>
+        <w:rPr>
+          <w:rFonts w:ascii="宋体" w:eastAsia="宋体" w:hAnsi="宋体" w:hint="eastAsia"/>
+        </w:rPr>
+        <w:t>没有甘特图的library，但是网络上有大量自行调制甘特图的方式。</w:t>
       </w:r>
       <w:r>
         <w:rPr>

</xml_diff>

<commit_message>
users can explore the App before login v(1.6.0)
</commit_message>
<xml_diff>
--- a/微信小程序·云开发备忘录.docx
+++ b/微信小程序·云开发备忘录.docx
@@ -93,13 +93,13 @@
         <w:rPr>
           <w:rFonts w:ascii="宋体" w:eastAsia="宋体" w:hAnsi="宋体"/>
         </w:rPr>
+        <w:t>2</w:t>
+      </w:r>
+      <w:r>
+        <w:rPr>
+          <w:rFonts w:ascii="宋体" w:eastAsia="宋体" w:hAnsi="宋体"/>
+        </w:rPr>
         <w:t>1</w:t>
-      </w:r>
-      <w:r>
-        <w:rPr>
-          <w:rFonts w:ascii="宋体" w:eastAsia="宋体" w:hAnsi="宋体"/>
-        </w:rPr>
-        <w:t>9</w:t>
       </w:r>
       <w:r>
         <w:rPr>
@@ -6603,6 +6603,56 @@
           <w:szCs w:val="22"/>
         </w:rPr>
         <w:t>授权必须通过用户点击操作发起。</w:t>
+      </w:r>
+    </w:p>
+    <w:p>
+      <w:pPr>
+        <w:pStyle w:val="NormalWeb"/>
+        <w:numPr>
+          <w:ilvl w:val="0"/>
+          <w:numId w:val="10"/>
+        </w:numPr>
+        <w:shd w:val="clear" w:color="auto" w:fill="FFFFFF"/>
+        <w:spacing w:before="0" w:beforeAutospacing="0" w:after="360" w:afterAutospacing="0"/>
+        <w:rPr>
+          <w:rFonts w:ascii="宋体" w:eastAsia="宋体" w:hAnsi="宋体"/>
+          <w:sz w:val="22"/>
+          <w:szCs w:val="22"/>
+        </w:rPr>
+      </w:pPr>
+      <w:r>
+        <w:rPr>
+          <w:rFonts w:ascii="宋体" w:eastAsia="宋体" w:hAnsi="宋体" w:hint="eastAsia"/>
+          <w:sz w:val="22"/>
+          <w:szCs w:val="22"/>
+        </w:rPr>
+        <w:t>若不想受微信限制，可选择使用微信</w:t>
+      </w:r>
+      <w:proofErr w:type="spellStart"/>
+      <w:r>
+        <w:rPr>
+          <w:rFonts w:ascii="宋体" w:eastAsia="宋体" w:hAnsi="宋体" w:hint="eastAsia"/>
+          <w:sz w:val="22"/>
+          <w:szCs w:val="22"/>
+        </w:rPr>
+        <w:t>get</w:t>
+      </w:r>
+      <w:r>
+        <w:rPr>
+          <w:rFonts w:ascii="宋体" w:eastAsia="宋体" w:hAnsi="宋体"/>
+          <w:sz w:val="22"/>
+          <w:szCs w:val="22"/>
+        </w:rPr>
+        <w:t>PhoneNumber</w:t>
+      </w:r>
+      <w:proofErr w:type="spellEnd"/>
+      <w:r>
+        <w:rPr>
+          <w:rFonts w:ascii="宋体" w:eastAsia="宋体" w:hAnsi="宋体" w:hint="eastAsia"/>
+          <w:sz w:val="22"/>
+          <w:szCs w:val="22"/>
+        </w:rPr>
+        <w:t>方法获取用户手机号，然后通过API的方式发送消息到用户手机。</w:t>
       </w:r>
     </w:p>
     <w:p>

</xml_diff>

<commit_message>
loading interface added v(1.6.3)
</commit_message>
<xml_diff>
--- a/微信小程序·云开发备忘录.docx
+++ b/微信小程序·云开发备忘录.docx
@@ -99,7 +99,7 @@
         <w:rPr>
           <w:rFonts w:ascii="宋体" w:eastAsia="宋体" w:hAnsi="宋体"/>
         </w:rPr>
-        <w:t>1</w:t>
+        <w:t>3</w:t>
       </w:r>
       <w:r>
         <w:rPr>
@@ -6763,7 +6763,87 @@
         <w:rPr>
           <w:rFonts w:ascii="宋体" w:eastAsia="宋体" w:hAnsi="宋体" w:hint="eastAsia"/>
         </w:rPr>
-        <w:t>它无法实现一些看起来非常简单的功能。</w:t>
+        <w:t>它无法实现一些看起来非常简单的功能</w:t>
+      </w:r>
+      <w:r>
+        <w:rPr>
+          <w:rFonts w:ascii="宋体" w:eastAsia="宋体" w:hAnsi="宋体" w:hint="eastAsia"/>
+        </w:rPr>
+        <w:t>，譬如chat</w:t>
+      </w:r>
+      <w:r>
+        <w:rPr>
+          <w:rFonts w:ascii="宋体" w:eastAsia="宋体" w:hAnsi="宋体"/>
+        </w:rPr>
+        <w:t xml:space="preserve"> </w:t>
+      </w:r>
+      <w:r>
+        <w:rPr>
+          <w:rFonts w:ascii="宋体" w:eastAsia="宋体" w:hAnsi="宋体" w:hint="eastAsia"/>
+        </w:rPr>
+        <w:t>bot功能。</w:t>
+      </w:r>
+    </w:p>
+    <w:p>
+      <w:pPr>
+        <w:pStyle w:val="ListParagraph"/>
+        <w:rPr>
+          <w:rFonts w:ascii="宋体" w:eastAsia="宋体" w:hAnsi="宋体" w:hint="eastAsia"/>
+        </w:rPr>
+      </w:pPr>
+      <w:r>
+        <w:rPr>
+          <w:rFonts w:ascii="宋体" w:eastAsia="宋体" w:hAnsi="宋体" w:hint="eastAsia"/>
+        </w:rPr>
+        <w:t>微信云开发有其轻量且不需部署的优势，但是它serverless的定位注定了它不能承载大量的数据请求。无论是从小程序端，</w:t>
+      </w:r>
+      <w:r>
+        <w:rPr>
+          <w:rFonts w:ascii="宋体" w:eastAsia="宋体" w:hAnsi="宋体" w:hint="eastAsia"/>
+        </w:rPr>
+        <w:t>后端API</w:t>
+      </w:r>
+      <w:r>
+        <w:rPr>
+          <w:rFonts w:ascii="宋体" w:eastAsia="宋体" w:hAnsi="宋体" w:hint="eastAsia"/>
+        </w:rPr>
+        <w:t>，还是云函数使用query请求数据都避开不了一次只能请求2</w:t>
+      </w:r>
+      <w:r>
+        <w:rPr>
+          <w:rFonts w:ascii="宋体" w:eastAsia="宋体" w:hAnsi="宋体"/>
+        </w:rPr>
+        <w:t>0</w:t>
+      </w:r>
+      <w:r>
+        <w:rPr>
+          <w:rFonts w:ascii="宋体" w:eastAsia="宋体" w:hAnsi="宋体" w:hint="eastAsia"/>
+        </w:rPr>
+        <w:t>条的尴尬</w:t>
+      </w:r>
+      <w:r>
+        <w:rPr>
+          <w:rFonts w:ascii="宋体" w:eastAsia="宋体" w:hAnsi="宋体" w:hint="eastAsia"/>
+        </w:rPr>
+        <w:t>局面</w:t>
+      </w:r>
+      <w:r>
+        <w:rPr>
+          <w:rFonts w:ascii="宋体" w:eastAsia="宋体" w:hAnsi="宋体" w:hint="eastAsia"/>
+        </w:rPr>
+        <w:t>。同样，因为云函数的定位是类似于一个Promise的云端API，所以所有函数都有时限性。因此我们不能使用云函数来写一个永远运行的while</w:t>
+      </w:r>
+      <w:r>
+        <w:rPr>
+          <w:rFonts w:ascii="宋体" w:eastAsia="宋体" w:hAnsi="宋体"/>
+        </w:rPr>
+        <w:t xml:space="preserve"> </w:t>
+      </w:r>
+      <w:r>
+        <w:rPr>
+          <w:rFonts w:ascii="宋体" w:eastAsia="宋体" w:hAnsi="宋体" w:hint="eastAsia"/>
+        </w:rPr>
+        <w:t>loop来创建buffer。</w:t>
       </w:r>
     </w:p>
     <w:p>

</xml_diff>